<commit_message>
changes in oneBranch obs
</commit_message>
<xml_diff>
--- a/secound.docx
+++ b/secound.docx
@@ -223,9 +223,15 @@
         </w:drawing>
       </w:r>
     </w:p>
+    <w:p/>
     <w:p>
       <w:r>
         <w:t>Git log  --graph</w:t>
+      </w:r>
+    </w:p>
+    <w:p>
+      <w:r>
+        <w:t>Brach changes iam in branch if master I wont present</w:t>
       </w:r>
     </w:p>
     <w:p/>

</xml_diff>

<commit_message>
changes in one master
</commit_message>
<xml_diff>
--- a/secound.docx
+++ b/secound.docx
@@ -50,6 +50,191 @@
         <w:t>Change 4push the code</w:t>
       </w:r>
     </w:p>
+    <w:p>
+      <w:r>
+        <w:t>Git log -3</w:t>
+      </w:r>
+    </w:p>
+    <w:p>
+      <w:r>
+        <w:t xml:space="preserve">Git </w:t>
+      </w:r>
+      <w:r>
+        <w:t>check</w:t>
+      </w:r>
+      <w:r>
+        <w:t>out master</w:t>
+      </w:r>
+    </w:p>
+    <w:p>
+      <w:r>
+        <w:rPr>
+          <w:noProof/>
+        </w:rPr>
+        <w:drawing>
+          <wp:inline distT="0" distB="0" distL="0" distR="0">
+            <wp:extent cx="5943600" cy="3342296"/>
+            <wp:effectExtent l="19050" t="0" r="0" b="0"/>
+            <wp:docPr id="1" name="Picture 1"/>
+            <wp:cNvGraphicFramePr>
+              <a:graphicFrameLocks xmlns:a="http://schemas.openxmlformats.org/drawingml/2006/main" noChangeAspect="1"/>
+            </wp:cNvGraphicFramePr>
+            <a:graphic xmlns:a="http://schemas.openxmlformats.org/drawingml/2006/main">
+              <a:graphicData uri="http://schemas.openxmlformats.org/drawingml/2006/picture">
+                <pic:pic xmlns:pic="http://schemas.openxmlformats.org/drawingml/2006/picture">
+                  <pic:nvPicPr>
+                    <pic:cNvPr id="0" name="Picture 1"/>
+                    <pic:cNvPicPr>
+                      <a:picLocks noChangeAspect="1" noChangeArrowheads="1"/>
+                    </pic:cNvPicPr>
+                  </pic:nvPicPr>
+                  <pic:blipFill>
+                    <a:blip r:embed="rId4"/>
+                    <a:srcRect/>
+                    <a:stretch>
+                      <a:fillRect/>
+                    </a:stretch>
+                  </pic:blipFill>
+                  <pic:spPr bwMode="auto">
+                    <a:xfrm>
+                      <a:off x="0" y="0"/>
+                      <a:ext cx="5943600" cy="3342296"/>
+                    </a:xfrm>
+                    <a:prstGeom prst="rect">
+                      <a:avLst/>
+                    </a:prstGeom>
+                    <a:noFill/>
+                    <a:ln w="9525">
+                      <a:noFill/>
+                      <a:miter lim="800000"/>
+                      <a:headEnd/>
+                      <a:tailEnd/>
+                    </a:ln>
+                  </pic:spPr>
+                </pic:pic>
+              </a:graphicData>
+            </a:graphic>
+          </wp:inline>
+        </w:drawing>
+      </w:r>
+    </w:p>
+    <w:p>
+      <w:r>
+        <w:rPr>
+          <w:noProof/>
+        </w:rPr>
+        <w:lastRenderedPageBreak/>
+        <w:drawing>
+          <wp:inline distT="0" distB="0" distL="0" distR="0">
+            <wp:extent cx="5943600" cy="3342296"/>
+            <wp:effectExtent l="19050" t="0" r="0" b="0"/>
+            <wp:docPr id="4" name="Picture 4"/>
+            <wp:cNvGraphicFramePr>
+              <a:graphicFrameLocks xmlns:a="http://schemas.openxmlformats.org/drawingml/2006/main" noChangeAspect="1"/>
+            </wp:cNvGraphicFramePr>
+            <a:graphic xmlns:a="http://schemas.openxmlformats.org/drawingml/2006/main">
+              <a:graphicData uri="http://schemas.openxmlformats.org/drawingml/2006/picture">
+                <pic:pic xmlns:pic="http://schemas.openxmlformats.org/drawingml/2006/picture">
+                  <pic:nvPicPr>
+                    <pic:cNvPr id="0" name="Picture 4"/>
+                    <pic:cNvPicPr>
+                      <a:picLocks noChangeAspect="1" noChangeArrowheads="1"/>
+                    </pic:cNvPicPr>
+                  </pic:nvPicPr>
+                  <pic:blipFill>
+                    <a:blip r:embed="rId5"/>
+                    <a:srcRect/>
+                    <a:stretch>
+                      <a:fillRect/>
+                    </a:stretch>
+                  </pic:blipFill>
+                  <pic:spPr bwMode="auto">
+                    <a:xfrm>
+                      <a:off x="0" y="0"/>
+                      <a:ext cx="5943600" cy="3342296"/>
+                    </a:xfrm>
+                    <a:prstGeom prst="rect">
+                      <a:avLst/>
+                    </a:prstGeom>
+                    <a:noFill/>
+                    <a:ln w="9525">
+                      <a:noFill/>
+                      <a:miter lim="800000"/>
+                      <a:headEnd/>
+                      <a:tailEnd/>
+                    </a:ln>
+                  </pic:spPr>
+                </pic:pic>
+              </a:graphicData>
+            </a:graphic>
+          </wp:inline>
+        </w:drawing>
+      </w:r>
+    </w:p>
+    <w:p>
+      <w:r>
+        <w:rPr>
+          <w:noProof/>
+        </w:rPr>
+        <w:drawing>
+          <wp:inline distT="0" distB="0" distL="0" distR="0">
+            <wp:extent cx="5943600" cy="3342296"/>
+            <wp:effectExtent l="19050" t="0" r="0" b="0"/>
+            <wp:docPr id="7" name="Picture 7"/>
+            <wp:cNvGraphicFramePr>
+              <a:graphicFrameLocks xmlns:a="http://schemas.openxmlformats.org/drawingml/2006/main" noChangeAspect="1"/>
+            </wp:cNvGraphicFramePr>
+            <a:graphic xmlns:a="http://schemas.openxmlformats.org/drawingml/2006/main">
+              <a:graphicData uri="http://schemas.openxmlformats.org/drawingml/2006/picture">
+                <pic:pic xmlns:pic="http://schemas.openxmlformats.org/drawingml/2006/picture">
+                  <pic:nvPicPr>
+                    <pic:cNvPr id="0" name="Picture 7"/>
+                    <pic:cNvPicPr>
+                      <a:picLocks noChangeAspect="1" noChangeArrowheads="1"/>
+                    </pic:cNvPicPr>
+                  </pic:nvPicPr>
+                  <pic:blipFill>
+                    <a:blip r:embed="rId6"/>
+                    <a:srcRect/>
+                    <a:stretch>
+                      <a:fillRect/>
+                    </a:stretch>
+                  </pic:blipFill>
+                  <pic:spPr bwMode="auto">
+                    <a:xfrm>
+                      <a:off x="0" y="0"/>
+                      <a:ext cx="5943600" cy="3342296"/>
+                    </a:xfrm>
+                    <a:prstGeom prst="rect">
+                      <a:avLst/>
+                    </a:prstGeom>
+                    <a:noFill/>
+                    <a:ln w="9525">
+                      <a:noFill/>
+                      <a:miter lim="800000"/>
+                      <a:headEnd/>
+                      <a:tailEnd/>
+                    </a:ln>
+                  </pic:spPr>
+                </pic:pic>
+              </a:graphicData>
+            </a:graphic>
+          </wp:inline>
+        </w:drawing>
+      </w:r>
+    </w:p>
+    <w:p/>
+    <w:p>
+      <w:r>
+        <w:t>Git log  --graph</w:t>
+      </w:r>
+    </w:p>
+    <w:p>
+      <w:r>
+        <w:t>Brach changes iam in branch if master I wont present</w:t>
+      </w:r>
+    </w:p>
+    <w:p/>
     <w:p>
       <w:pPr>
         <w:rPr>
@@ -264,6 +449,36 @@
     <w:semiHidden/>
     <w:unhideWhenUsed/>
   </w:style>
+  <w:style w:type="paragraph" w:styleId="BalloonText">
+    <w:name w:val="Balloon Text"/>
+    <w:basedOn w:val="Normal"/>
+    <w:link w:val="BalloonTextChar"/>
+    <w:uiPriority w:val="99"/>
+    <w:semiHidden/>
+    <w:unhideWhenUsed/>
+    <w:rsid w:val="008253AF"/>
+    <w:pPr>
+      <w:spacing w:after="0" w:line="240" w:lineRule="auto"/>
+    </w:pPr>
+    <w:rPr>
+      <w:rFonts w:ascii="Tahoma" w:hAnsi="Tahoma" w:cs="Tahoma"/>
+      <w:sz w:val="16"/>
+      <w:szCs w:val="16"/>
+    </w:rPr>
+  </w:style>
+  <w:style w:type="character" w:customStyle="1" w:styleId="BalloonTextChar">
+    <w:name w:val="Balloon Text Char"/>
+    <w:basedOn w:val="DefaultParagraphFont"/>
+    <w:link w:val="BalloonText"/>
+    <w:uiPriority w:val="99"/>
+    <w:semiHidden/>
+    <w:rsid w:val="008253AF"/>
+    <w:rPr>
+      <w:rFonts w:ascii="Tahoma" w:hAnsi="Tahoma" w:cs="Tahoma"/>
+      <w:sz w:val="16"/>
+      <w:szCs w:val="16"/>
+    </w:rPr>
+  </w:style>
 </w:styles>
 </file>
 

</xml_diff>

<commit_message>
changes on one branch secdoc
</commit_message>
<xml_diff>
--- a/secound.docx
+++ b/secound.docx
@@ -32,6 +32,7 @@
           <w:shd w:val="clear" w:color="auto" w:fill="FFFFFF"/>
         </w:rPr>
       </w:pPr>
+      <w:proofErr w:type="spellStart"/>
       <w:r>
         <w:rPr>
           <w:rFonts w:ascii="Arial" w:hAnsi="Arial" w:cs="Arial"/>
@@ -42,7 +43,20 @@
           <w:szCs w:val="15"/>
           <w:shd w:val="clear" w:color="auto" w:fill="FFFFFF"/>
         </w:rPr>
-        <w:t>Git stash</w:t>
+        <w:t>Git</w:t>
+      </w:r>
+      <w:proofErr w:type="spellEnd"/>
+      <w:r>
+        <w:rPr>
+          <w:rFonts w:ascii="Arial" w:hAnsi="Arial" w:cs="Arial"/>
+          <w:b/>
+          <w:bCs/>
+          <w:color w:val="222222"/>
+          <w:sz w:val="15"/>
+          <w:szCs w:val="15"/>
+          <w:shd w:val="clear" w:color="auto" w:fill="FFFFFF"/>
+        </w:rPr>
+        <w:t xml:space="preserve"> stash</w:t>
       </w:r>
     </w:p>
     <w:p>
@@ -51,13 +65,23 @@
       </w:r>
     </w:p>
     <w:p>
-      <w:r>
-        <w:t>Git log -3</w:t>
-      </w:r>
-    </w:p>
-    <w:p>
-      <w:r>
-        <w:t xml:space="preserve">Git </w:t>
+      <w:proofErr w:type="spellStart"/>
+      <w:r>
+        <w:t>Git</w:t>
+      </w:r>
+      <w:proofErr w:type="spellEnd"/>
+      <w:r>
+        <w:t xml:space="preserve"> log -3</w:t>
+      </w:r>
+    </w:p>
+    <w:p>
+      <w:proofErr w:type="spellStart"/>
+      <w:r>
+        <w:t>Git</w:t>
+      </w:r>
+      <w:proofErr w:type="spellEnd"/>
+      <w:r>
+        <w:t xml:space="preserve"> </w:t>
       </w:r>
       <w:r>
         <w:t>check</w:t>
@@ -223,17 +247,69 @@
         </w:drawing>
       </w:r>
     </w:p>
+    <w:p>
+      <w:proofErr w:type="spellStart"/>
+      <w:r>
+        <w:t>Git</w:t>
+      </w:r>
+      <w:proofErr w:type="spellEnd"/>
+      <w:r>
+        <w:t xml:space="preserve"> </w:t>
+      </w:r>
+      <w:proofErr w:type="gramStart"/>
+      <w:r>
+        <w:t>log  --</w:t>
+      </w:r>
+      <w:proofErr w:type="gramEnd"/>
+      <w:r>
+        <w:t>graph</w:t>
+      </w:r>
+    </w:p>
+    <w:p>
+      <w:r>
+        <w:t xml:space="preserve">Brach changes </w:t>
+      </w:r>
+      <w:proofErr w:type="spellStart"/>
+      <w:r>
+        <w:t>iam</w:t>
+      </w:r>
+      <w:proofErr w:type="spellEnd"/>
+      <w:r>
+        <w:t xml:space="preserve"> in branch if master I </w:t>
+      </w:r>
+      <w:proofErr w:type="spellStart"/>
+      <w:proofErr w:type="gramStart"/>
+      <w:r>
+        <w:t>wont</w:t>
+      </w:r>
+      <w:proofErr w:type="spellEnd"/>
+      <w:proofErr w:type="gramEnd"/>
+      <w:r>
+        <w:t xml:space="preserve"> present</w:t>
+      </w:r>
+    </w:p>
+    <w:p>
+      <w:r>
+        <w:t xml:space="preserve">Reverse it Brach changes </w:t>
+      </w:r>
+      <w:proofErr w:type="spellStart"/>
+      <w:r>
+        <w:t>iam</w:t>
+      </w:r>
+      <w:proofErr w:type="spellEnd"/>
+      <w:r>
+        <w:t xml:space="preserve"> in branch if master I </w:t>
+      </w:r>
+      <w:proofErr w:type="spellStart"/>
+      <w:r>
+        <w:t>wont</w:t>
+      </w:r>
+      <w:proofErr w:type="spellEnd"/>
+      <w:r>
+        <w:t xml:space="preserve"> present</w:t>
+      </w:r>
+    </w:p>
     <w:p/>
-    <w:p>
-      <w:r>
-        <w:t>Git log  --graph</w:t>
-      </w:r>
-    </w:p>
-    <w:p>
-      <w:r>
-        <w:t>Brach changes iam in branch if master I wont present</w:t>
-      </w:r>
-    </w:p>
     <w:p/>
     <w:p>
       <w:pPr>

</xml_diff>